<commit_message>
heavily reapiring code still need to change
</commit_message>
<xml_diff>
--- a/15120901vbSQLiteEditor2015_V5/Raedme.docx
+++ b/15120901vbSQLiteEditor2015_V5/Raedme.docx
@@ -8,28 +8,12 @@
           <w:rFonts w:ascii="Zawgyi-One" w:hAnsi="Zawgyi-One" w:cs="Zawgyi-One"/>
         </w:rPr>
       </w:pPr>
-      <w:proofErr w:type="spellStart"/>
-      <w:r>
-        <w:rPr>
-          <w:rFonts w:ascii="Zawgyi-One" w:hAnsi="Zawgyi-One" w:cs="Zawgyi-One"/>
-        </w:rPr>
-        <w:t>သိမ္းမယ</w:t>
-      </w:r>
-      <w:proofErr w:type="spellEnd"/>
-      <w:r>
-        <w:rPr>
-          <w:rFonts w:ascii="Zawgyi-One" w:hAnsi="Zawgyi-One" w:cs="Zawgyi-One"/>
-        </w:rPr>
-        <w:t xml:space="preserve">္႔ db name = </w:t>
-      </w:r>
-      <w:proofErr w:type="spellStart"/>
-      <w:r>
-        <w:rPr>
-          <w:rFonts w:ascii="Zawgyi-One" w:hAnsi="Zawgyi-One" w:cs="Zawgyi-One"/>
-        </w:rPr>
-        <w:t>customers.db</w:t>
-      </w:r>
-      <w:proofErr w:type="spellEnd"/>
+      <w:r>
+        <w:rPr>
+          <w:rFonts w:ascii="Zawgyi-One" w:hAnsi="Zawgyi-One" w:cs="Zawgyi-One"/>
+        </w:rPr>
+        <w:t>သိမ္းမယ္႔ db name = customers.db</w:t>
+      </w:r>
     </w:p>
     <w:p>
       <w:pPr>
@@ -57,21 +41,12 @@
           <w:szCs w:val="25"/>
         </w:rPr>
       </w:pPr>
-      <w:proofErr w:type="spellStart"/>
-      <w:r>
-        <w:rPr>
-          <w:rFonts w:ascii="Zawgyi-One" w:hAnsi="Zawgyi-One" w:cs="Zawgyi-One"/>
-        </w:rPr>
-        <w:t>sReadFileName</w:t>
-      </w:r>
-      <w:proofErr w:type="spellEnd"/>
-      <w:r>
-        <w:rPr>
-          <w:rFonts w:ascii="Zawgyi-One" w:hAnsi="Zawgyi-One" w:cs="Zawgyi-One"/>
-        </w:rPr>
-        <w:t xml:space="preserve"> = </w:t>
-      </w:r>
-      <w:proofErr w:type="spellStart"/>
+      <w:r>
+        <w:rPr>
+          <w:rFonts w:ascii="Zawgyi-One" w:hAnsi="Zawgyi-One" w:cs="Zawgyi-One"/>
+        </w:rPr>
+        <w:t xml:space="preserve">sReadFileName = </w:t>
+      </w:r>
       <w:r>
         <w:rPr>
           <w:rFonts w:ascii="Zawgyi-One" w:hAnsi="Zawgyi-One" w:cs="Zawgyi-One"/>
@@ -87,16 +62,7 @@
           <w:sz w:val="25"/>
           <w:szCs w:val="25"/>
         </w:rPr>
-        <w:t>.StartupPath</w:t>
-      </w:r>
-      <w:proofErr w:type="spellEnd"/>
-      <w:r>
-        <w:rPr>
-          <w:rFonts w:ascii="Zawgyi-One" w:hAnsi="Zawgyi-One" w:cs="Zawgyi-One"/>
-          <w:sz w:val="25"/>
-          <w:szCs w:val="25"/>
-        </w:rPr>
-        <w:t xml:space="preserve"> + </w:t>
+        <w:t xml:space="preserve">.StartupPath + </w:t>
       </w:r>
       <w:r>
         <w:rPr>
@@ -151,25 +117,7 @@
           <w:sz w:val="25"/>
           <w:szCs w:val="25"/>
         </w:rPr>
-        <w:t xml:space="preserve"> </w:t>
-      </w:r>
-      <w:proofErr w:type="spellStart"/>
-      <w:r>
-        <w:rPr>
-          <w:rFonts w:ascii="Zawgyi-One" w:hAnsi="Zawgyi-One" w:cs="Zawgyi-One"/>
-          <w:sz w:val="25"/>
-          <w:szCs w:val="25"/>
-        </w:rPr>
-        <w:t>lstFList</w:t>
-      </w:r>
-      <w:proofErr w:type="spellEnd"/>
-      <w:r>
-        <w:rPr>
-          <w:rFonts w:ascii="Zawgyi-One" w:hAnsi="Zawgyi-One" w:cs="Zawgyi-One"/>
-          <w:sz w:val="25"/>
-          <w:szCs w:val="25"/>
-        </w:rPr>
-        <w:t xml:space="preserve"> </w:t>
+        <w:t xml:space="preserve"> lstFList </w:t>
       </w:r>
       <w:r>
         <w:rPr>
@@ -300,25 +248,7 @@
           <w:sz w:val="25"/>
           <w:szCs w:val="25"/>
         </w:rPr>
-        <w:t xml:space="preserve"> </w:t>
-      </w:r>
-      <w:proofErr w:type="spellStart"/>
-      <w:r>
-        <w:rPr>
-          <w:rFonts w:ascii="Zawgyi-One" w:hAnsi="Zawgyi-One" w:cs="Zawgyi-One"/>
-          <w:sz w:val="25"/>
-          <w:szCs w:val="25"/>
-        </w:rPr>
-        <w:t>lstData</w:t>
-      </w:r>
-      <w:proofErr w:type="spellEnd"/>
-      <w:r>
-        <w:rPr>
-          <w:rFonts w:ascii="Zawgyi-One" w:hAnsi="Zawgyi-One" w:cs="Zawgyi-One"/>
-          <w:sz w:val="25"/>
-          <w:szCs w:val="25"/>
-        </w:rPr>
-        <w:t xml:space="preserve"> </w:t>
+        <w:t xml:space="preserve"> lstData </w:t>
       </w:r>
       <w:r>
         <w:rPr>
@@ -457,51 +387,7 @@
           <w:sz w:val="24"/>
           <w:szCs w:val="25"/>
         </w:rPr>
-        <w:t xml:space="preserve">  List(Of String)                              meaning            </w:t>
-      </w:r>
-      <w:proofErr w:type="spellStart"/>
-      <w:r>
-        <w:rPr>
-          <w:rFonts w:ascii="Zawgyi-One" w:hAnsi="Zawgyi-One" w:cs="Zawgyi-One"/>
-          <w:b/>
-          <w:color w:val="00B050"/>
-          <w:sz w:val="24"/>
-          <w:szCs w:val="25"/>
-        </w:rPr>
-        <w:t>col</w:t>
-      </w:r>
-      <w:proofErr w:type="spellEnd"/>
-      <w:r>
-        <w:rPr>
-          <w:rFonts w:ascii="Zawgyi-One" w:hAnsi="Zawgyi-One" w:cs="Zawgyi-One"/>
-          <w:b/>
-          <w:color w:val="00B050"/>
-          <w:sz w:val="24"/>
-          <w:szCs w:val="25"/>
-        </w:rPr>
-        <w:t xml:space="preserve">            </w:t>
-      </w:r>
-      <w:proofErr w:type="spellStart"/>
-      <w:r>
-        <w:rPr>
-          <w:rFonts w:ascii="Zawgyi-One" w:hAnsi="Zawgyi-One" w:cs="Zawgyi-One"/>
-          <w:b/>
-          <w:color w:val="00B050"/>
-          <w:sz w:val="24"/>
-          <w:szCs w:val="25"/>
-        </w:rPr>
-        <w:t>ListBox</w:t>
-      </w:r>
-      <w:proofErr w:type="spellEnd"/>
-      <w:r>
-        <w:rPr>
-          <w:rFonts w:ascii="Zawgyi-One" w:hAnsi="Zawgyi-One" w:cs="Zawgyi-One"/>
-          <w:b/>
-          <w:color w:val="00B050"/>
-          <w:sz w:val="24"/>
-          <w:szCs w:val="25"/>
-        </w:rPr>
-        <w:t xml:space="preserve"> no. </w:t>
+        <w:t xml:space="preserve">  List(Of String)                              meaning            col            ListBox no. </w:t>
       </w:r>
       <w:r>
         <w:rPr>
@@ -546,25 +432,7 @@
           <w:sz w:val="25"/>
           <w:szCs w:val="25"/>
         </w:rPr>
-        <w:t xml:space="preserve"> </w:t>
-      </w:r>
-      <w:proofErr w:type="spellStart"/>
-      <w:r>
-        <w:rPr>
-          <w:rFonts w:ascii="Zawgyi-One" w:hAnsi="Zawgyi-One" w:cs="Zawgyi-One"/>
-          <w:sz w:val="25"/>
-          <w:szCs w:val="25"/>
-        </w:rPr>
-        <w:t>lstCdID</w:t>
-      </w:r>
-      <w:proofErr w:type="spellEnd"/>
-      <w:r>
-        <w:rPr>
-          <w:rFonts w:ascii="Zawgyi-One" w:hAnsi="Zawgyi-One" w:cs="Zawgyi-One"/>
-          <w:sz w:val="25"/>
-          <w:szCs w:val="25"/>
-        </w:rPr>
-        <w:t xml:space="preserve"> </w:t>
+        <w:t xml:space="preserve"> lstCdID </w:t>
       </w:r>
       <w:r>
         <w:rPr>
@@ -649,52 +517,25 @@
           <w:sz w:val="25"/>
           <w:szCs w:val="25"/>
         </w:rPr>
-        <w:t xml:space="preserve">) </w:t>
-      </w:r>
-      <w:proofErr w:type="spellStart"/>
-      <w:r>
-        <w:rPr>
-          <w:rFonts w:ascii="Zawgyi-One" w:hAnsi="Zawgyi-One" w:cs="Zawgyi-One"/>
-          <w:sz w:val="25"/>
-          <w:szCs w:val="25"/>
-        </w:rPr>
-        <w:t>ဗလအမွတ</w:t>
-      </w:r>
-      <w:proofErr w:type="spellEnd"/>
-      <w:r>
-        <w:rPr>
-          <w:rFonts w:ascii="Zawgyi-One" w:hAnsi="Zawgyi-One" w:cs="Zawgyi-One"/>
-          <w:sz w:val="25"/>
-          <w:szCs w:val="25"/>
-        </w:rPr>
-        <w:t>္</w:t>
-      </w:r>
-      <w:r>
-        <w:rPr>
-          <w:rFonts w:ascii="Zawgyi-One" w:hAnsi="Zawgyi-One" w:cs="Zawgyi-One"/>
-          <w:sz w:val="25"/>
-          <w:szCs w:val="25"/>
-        </w:rPr>
-        <w:tab/>
-      </w:r>
-      <w:r>
-        <w:rPr>
-          <w:rFonts w:ascii="Zawgyi-One" w:hAnsi="Zawgyi-One" w:cs="Zawgyi-One"/>
-          <w:sz w:val="25"/>
-          <w:szCs w:val="25"/>
-        </w:rPr>
-        <w:tab/>
-      </w:r>
-      <w:proofErr w:type="spellStart"/>
-      <w:r>
-        <w:rPr>
-          <w:rFonts w:ascii="Zawgyi-One" w:hAnsi="Zawgyi-One" w:cs="Zawgyi-One"/>
-          <w:sz w:val="25"/>
-          <w:szCs w:val="25"/>
-        </w:rPr>
+        <w:t>) ဗလအမွတ္</w:t>
+      </w:r>
+      <w:r>
+        <w:rPr>
+          <w:rFonts w:ascii="Zawgyi-One" w:hAnsi="Zawgyi-One" w:cs="Zawgyi-One"/>
+          <w:sz w:val="25"/>
+          <w:szCs w:val="25"/>
+        </w:rPr>
+        <w:tab/>
+      </w:r>
+      <w:r>
+        <w:rPr>
+          <w:rFonts w:ascii="Zawgyi-One" w:hAnsi="Zawgyi-One" w:cs="Zawgyi-One"/>
+          <w:sz w:val="25"/>
+          <w:szCs w:val="25"/>
+        </w:rPr>
+        <w:tab/>
         <w:t>cdid</w:t>
       </w:r>
-      <w:proofErr w:type="spellEnd"/>
       <w:r>
         <w:rPr>
           <w:rFonts w:ascii="Zawgyi-One" w:hAnsi="Zawgyi-One" w:cs="Zawgyi-One"/>
@@ -745,25 +586,7 @@
           <w:sz w:val="25"/>
           <w:szCs w:val="25"/>
         </w:rPr>
-        <w:t xml:space="preserve"> </w:t>
-      </w:r>
-      <w:proofErr w:type="spellStart"/>
-      <w:r>
-        <w:rPr>
-          <w:rFonts w:ascii="Zawgyi-One" w:hAnsi="Zawgyi-One" w:cs="Zawgyi-One"/>
-          <w:sz w:val="25"/>
-          <w:szCs w:val="25"/>
-        </w:rPr>
-        <w:t>lstCdName</w:t>
-      </w:r>
-      <w:proofErr w:type="spellEnd"/>
-      <w:r>
-        <w:rPr>
-          <w:rFonts w:ascii="Zawgyi-One" w:hAnsi="Zawgyi-One" w:cs="Zawgyi-One"/>
-          <w:sz w:val="25"/>
-          <w:szCs w:val="25"/>
-        </w:rPr>
-        <w:t xml:space="preserve"> </w:t>
+        <w:t xml:space="preserve"> lstCdName </w:t>
       </w:r>
       <w:r>
         <w:rPr>
@@ -858,50 +681,31 @@
         </w:rPr>
         <w:t xml:space="preserve"> </w:t>
       </w:r>
-      <w:proofErr w:type="spellStart"/>
-      <w:r>
-        <w:rPr>
-          <w:rFonts w:ascii="Zawgyi-One" w:hAnsi="Zawgyi-One" w:cs="Zawgyi-One"/>
-          <w:sz w:val="25"/>
-          <w:szCs w:val="25"/>
-        </w:rPr>
-        <w:t>အမည</w:t>
-      </w:r>
-      <w:proofErr w:type="spellEnd"/>
-      <w:r>
-        <w:rPr>
-          <w:rFonts w:ascii="Zawgyi-One" w:hAnsi="Zawgyi-One" w:cs="Zawgyi-One"/>
-          <w:sz w:val="25"/>
-          <w:szCs w:val="25"/>
-        </w:rPr>
-        <w:t>္</w:t>
-      </w:r>
-      <w:r>
-        <w:rPr>
-          <w:rFonts w:ascii="Zawgyi-One" w:hAnsi="Zawgyi-One" w:cs="Zawgyi-One"/>
-          <w:sz w:val="25"/>
-          <w:szCs w:val="25"/>
-        </w:rPr>
-        <w:tab/>
-      </w:r>
-      <w:r>
-        <w:rPr>
-          <w:rFonts w:ascii="Zawgyi-One" w:hAnsi="Zawgyi-One" w:cs="Zawgyi-One"/>
-          <w:sz w:val="25"/>
-          <w:szCs w:val="25"/>
-        </w:rPr>
-        <w:tab/>
-      </w:r>
-      <w:proofErr w:type="spellStart"/>
-      <w:r>
-        <w:rPr>
-          <w:rFonts w:ascii="Zawgyi-One" w:hAnsi="Zawgyi-One" w:cs="Zawgyi-One"/>
-          <w:sz w:val="25"/>
-          <w:szCs w:val="25"/>
-        </w:rPr>
+      <w:r>
+        <w:rPr>
+          <w:rFonts w:ascii="Zawgyi-One" w:hAnsi="Zawgyi-One" w:cs="Zawgyi-One"/>
+          <w:sz w:val="25"/>
+          <w:szCs w:val="25"/>
+        </w:rPr>
+        <w:t>အမည္</w:t>
+      </w:r>
+      <w:r>
+        <w:rPr>
+          <w:rFonts w:ascii="Zawgyi-One" w:hAnsi="Zawgyi-One" w:cs="Zawgyi-One"/>
+          <w:sz w:val="25"/>
+          <w:szCs w:val="25"/>
+        </w:rPr>
+        <w:tab/>
+      </w:r>
+      <w:r>
+        <w:rPr>
+          <w:rFonts w:ascii="Zawgyi-One" w:hAnsi="Zawgyi-One" w:cs="Zawgyi-One"/>
+          <w:sz w:val="25"/>
+          <w:szCs w:val="25"/>
+        </w:rPr>
+        <w:tab/>
         <w:t>cdname</w:t>
       </w:r>
-      <w:proofErr w:type="spellEnd"/>
       <w:r>
         <w:rPr>
           <w:rFonts w:ascii="Zawgyi-One" w:hAnsi="Zawgyi-One" w:cs="Zawgyi-One"/>
@@ -944,25 +748,7 @@
           <w:sz w:val="25"/>
           <w:szCs w:val="25"/>
         </w:rPr>
-        <w:t xml:space="preserve"> </w:t>
-      </w:r>
-      <w:proofErr w:type="spellStart"/>
-      <w:r>
-        <w:rPr>
-          <w:rFonts w:ascii="Zawgyi-One" w:hAnsi="Zawgyi-One" w:cs="Zawgyi-One"/>
-          <w:sz w:val="25"/>
-          <w:szCs w:val="25"/>
-        </w:rPr>
-        <w:t>lstDIR</w:t>
-      </w:r>
-      <w:proofErr w:type="spellEnd"/>
-      <w:r>
-        <w:rPr>
-          <w:rFonts w:ascii="Zawgyi-One" w:hAnsi="Zawgyi-One" w:cs="Zawgyi-One"/>
-          <w:sz w:val="25"/>
-          <w:szCs w:val="25"/>
-        </w:rPr>
-        <w:t xml:space="preserve"> </w:t>
+        <w:t xml:space="preserve"> lstDIR </w:t>
       </w:r>
       <w:r>
         <w:rPr>
@@ -1057,7 +843,6 @@
         </w:rPr>
         <w:t xml:space="preserve"> </w:t>
       </w:r>
-      <w:proofErr w:type="spellStart"/>
       <w:r>
         <w:rPr>
           <w:rFonts w:ascii="Zawgyi-One" w:hAnsi="Zawgyi-One" w:cs="Zawgyi-One"/>
@@ -1066,7 +851,6 @@
         </w:rPr>
         <w:t>စစ္လက္ရံုး</w:t>
       </w:r>
-      <w:proofErr w:type="spellEnd"/>
       <w:r>
         <w:rPr>
           <w:rFonts w:ascii="Zawgyi-One" w:hAnsi="Zawgyi-One" w:cs="Zawgyi-One"/>
@@ -1134,25 +918,7 @@
           <w:sz w:val="25"/>
           <w:szCs w:val="25"/>
         </w:rPr>
-        <w:t xml:space="preserve"> </w:t>
-      </w:r>
-      <w:proofErr w:type="spellStart"/>
-      <w:r>
-        <w:rPr>
-          <w:rFonts w:ascii="Zawgyi-One" w:hAnsi="Zawgyi-One" w:cs="Zawgyi-One"/>
-          <w:sz w:val="25"/>
-          <w:szCs w:val="25"/>
-        </w:rPr>
-        <w:t>lstPh</w:t>
-      </w:r>
-      <w:proofErr w:type="spellEnd"/>
-      <w:r>
-        <w:rPr>
-          <w:rFonts w:ascii="Zawgyi-One" w:hAnsi="Zawgyi-One" w:cs="Zawgyi-One"/>
-          <w:sz w:val="25"/>
-          <w:szCs w:val="25"/>
-        </w:rPr>
-        <w:t xml:space="preserve"> </w:t>
+        <w:t xml:space="preserve"> lstPh </w:t>
       </w:r>
       <w:r>
         <w:rPr>
@@ -1247,7 +1013,6 @@
         </w:rPr>
         <w:t xml:space="preserve"> </w:t>
       </w:r>
-      <w:proofErr w:type="spellStart"/>
       <w:r>
         <w:rPr>
           <w:rFonts w:ascii="Zawgyi-One" w:hAnsi="Zawgyi-One" w:cs="Zawgyi-One"/>
@@ -1256,7 +1021,6 @@
         </w:rPr>
         <w:t>ဖုန္း</w:t>
       </w:r>
-      <w:proofErr w:type="spellEnd"/>
       <w:r>
         <w:rPr>
           <w:rFonts w:ascii="Zawgyi-One" w:hAnsi="Zawgyi-One" w:cs="Zawgyi-One"/>
@@ -1332,25 +1096,7 @@
           <w:sz w:val="25"/>
           <w:szCs w:val="25"/>
         </w:rPr>
-        <w:t xml:space="preserve"> </w:t>
-      </w:r>
-      <w:proofErr w:type="spellStart"/>
-      <w:r>
-        <w:rPr>
-          <w:rFonts w:ascii="Zawgyi-One" w:hAnsi="Zawgyi-One" w:cs="Zawgyi-One"/>
-          <w:sz w:val="25"/>
-          <w:szCs w:val="25"/>
-        </w:rPr>
-        <w:t>lstFb</w:t>
-      </w:r>
-      <w:proofErr w:type="spellEnd"/>
-      <w:r>
-        <w:rPr>
-          <w:rFonts w:ascii="Zawgyi-One" w:hAnsi="Zawgyi-One" w:cs="Zawgyi-One"/>
-          <w:sz w:val="25"/>
-          <w:szCs w:val="25"/>
-        </w:rPr>
-        <w:t xml:space="preserve"> </w:t>
+        <w:t xml:space="preserve"> lstFb </w:t>
       </w:r>
       <w:r>
         <w:rPr>
@@ -1443,62 +1189,17 @@
           <w:sz w:val="25"/>
           <w:szCs w:val="25"/>
         </w:rPr>
-        <w:t xml:space="preserve"> </w:t>
-      </w:r>
-      <w:proofErr w:type="spellStart"/>
-      <w:r>
-        <w:rPr>
-          <w:rFonts w:ascii="Zawgyi-One" w:hAnsi="Zawgyi-One" w:cs="Zawgyi-One"/>
-          <w:sz w:val="25"/>
-          <w:szCs w:val="25"/>
-        </w:rPr>
-        <w:t>ဖဘ</w:t>
-      </w:r>
-      <w:proofErr w:type="spellEnd"/>
-      <w:r>
-        <w:rPr>
-          <w:rFonts w:ascii="Zawgyi-One" w:hAnsi="Zawgyi-One" w:cs="Zawgyi-One"/>
-          <w:sz w:val="25"/>
-          <w:szCs w:val="25"/>
-        </w:rPr>
-        <w:t xml:space="preserve"> </w:t>
-      </w:r>
-      <w:proofErr w:type="spellStart"/>
-      <w:r>
-        <w:rPr>
-          <w:rFonts w:ascii="Zawgyi-One" w:hAnsi="Zawgyi-One" w:cs="Zawgyi-One"/>
-          <w:sz w:val="25"/>
-          <w:szCs w:val="25"/>
-        </w:rPr>
-        <w:t>အီးေမးလ</w:t>
-      </w:r>
-      <w:proofErr w:type="spellEnd"/>
-      <w:r>
-        <w:rPr>
-          <w:rFonts w:ascii="Zawgyi-One" w:hAnsi="Zawgyi-One" w:cs="Zawgyi-One"/>
-          <w:sz w:val="25"/>
-          <w:szCs w:val="25"/>
-        </w:rPr>
-        <w:t>္</w:t>
-      </w:r>
-      <w:r>
-        <w:rPr>
-          <w:rFonts w:ascii="Zawgyi-One" w:hAnsi="Zawgyi-One" w:cs="Zawgyi-One"/>
-          <w:sz w:val="25"/>
-          <w:szCs w:val="25"/>
-        </w:rPr>
-        <w:tab/>
-      </w:r>
-      <w:proofErr w:type="spellStart"/>
-      <w:r>
-        <w:rPr>
-          <w:rFonts w:ascii="Zawgyi-One" w:hAnsi="Zawgyi-One" w:cs="Zawgyi-One"/>
-          <w:sz w:val="25"/>
-          <w:szCs w:val="25"/>
-        </w:rPr>
+        <w:t xml:space="preserve"> ဖဘ အီးေမးလ္</w:t>
+      </w:r>
+      <w:r>
+        <w:rPr>
+          <w:rFonts w:ascii="Zawgyi-One" w:hAnsi="Zawgyi-One" w:cs="Zawgyi-One"/>
+          <w:sz w:val="25"/>
+          <w:szCs w:val="25"/>
+        </w:rPr>
+        <w:tab/>
         <w:t>fb</w:t>
       </w:r>
-      <w:proofErr w:type="spellEnd"/>
       <w:r>
         <w:rPr>
           <w:rFonts w:ascii="Zawgyi-One" w:hAnsi="Zawgyi-One" w:cs="Zawgyi-One"/>
@@ -1542,9 +1243,8 @@
           <w:sz w:val="25"/>
           <w:szCs w:val="25"/>
         </w:rPr>
-        <w:t xml:space="preserve">Dim </w:t>
-      </w:r>
-      <w:proofErr w:type="spellStart"/>
+        <w:t>Dim lstMaj As New List(Of String)</w:t>
+      </w:r>
       <w:r>
         <w:rPr>
           <w:rFonts w:ascii="Zawgyi-One" w:hAnsi="Zawgyi-One" w:cs="Zawgyi-One"/>
@@ -1552,9 +1252,8 @@
           <w:sz w:val="25"/>
           <w:szCs w:val="25"/>
         </w:rPr>
-        <w:t>lstMaj</w:t>
-      </w:r>
-      <w:proofErr w:type="spellEnd"/>
+        <w:t xml:space="preserve"> သင္ခဲ႔တဲ႔ ေမဂ်ာ</w:t>
+      </w:r>
       <w:r>
         <w:rPr>
           <w:rFonts w:ascii="Zawgyi-One" w:hAnsi="Zawgyi-One" w:cs="Zawgyi-One"/>
@@ -1562,68 +1261,9 @@
           <w:sz w:val="25"/>
           <w:szCs w:val="25"/>
         </w:rPr>
-        <w:t xml:space="preserve"> As New List(Of String)</w:t>
-      </w:r>
-      <w:r>
-        <w:rPr>
-          <w:rFonts w:ascii="Zawgyi-One" w:hAnsi="Zawgyi-One" w:cs="Zawgyi-One"/>
-          <w:color w:val="FF0000"/>
-          <w:sz w:val="25"/>
-          <w:szCs w:val="25"/>
-        </w:rPr>
-        <w:t xml:space="preserve"> </w:t>
-      </w:r>
-      <w:proofErr w:type="spellStart"/>
-      <w:r>
-        <w:rPr>
-          <w:rFonts w:ascii="Zawgyi-One" w:hAnsi="Zawgyi-One" w:cs="Zawgyi-One"/>
-          <w:color w:val="FF0000"/>
-          <w:sz w:val="25"/>
-          <w:szCs w:val="25"/>
-        </w:rPr>
-        <w:t>သင္ခဲ႔တဲ</w:t>
-      </w:r>
-      <w:proofErr w:type="spellEnd"/>
-      <w:r>
-        <w:rPr>
-          <w:rFonts w:ascii="Zawgyi-One" w:hAnsi="Zawgyi-One" w:cs="Zawgyi-One"/>
-          <w:color w:val="FF0000"/>
-          <w:sz w:val="25"/>
-          <w:szCs w:val="25"/>
-        </w:rPr>
-        <w:t xml:space="preserve">႔ </w:t>
-      </w:r>
-      <w:proofErr w:type="spellStart"/>
-      <w:r>
-        <w:rPr>
-          <w:rFonts w:ascii="Zawgyi-One" w:hAnsi="Zawgyi-One" w:cs="Zawgyi-One"/>
-          <w:color w:val="FF0000"/>
-          <w:sz w:val="25"/>
-          <w:szCs w:val="25"/>
-        </w:rPr>
-        <w:t>ေမဂ်ာ</w:t>
-      </w:r>
-      <w:proofErr w:type="spellEnd"/>
-      <w:r>
-        <w:rPr>
-          <w:rFonts w:ascii="Zawgyi-One" w:hAnsi="Zawgyi-One" w:cs="Zawgyi-One"/>
-          <w:color w:val="FF0000"/>
-          <w:sz w:val="25"/>
-          <w:szCs w:val="25"/>
-        </w:rPr>
-        <w:tab/>
-      </w:r>
-      <w:proofErr w:type="spellStart"/>
-      <w:r>
-        <w:rPr>
-          <w:rFonts w:ascii="Zawgyi-One" w:hAnsi="Zawgyi-One" w:cs="Zawgyi-One"/>
-          <w:color w:val="FF0000"/>
-          <w:sz w:val="25"/>
-          <w:szCs w:val="25"/>
-        </w:rPr>
+        <w:tab/>
         <w:t>maj</w:t>
       </w:r>
-      <w:proofErr w:type="spellEnd"/>
       <w:r>
         <w:rPr>
           <w:rFonts w:ascii="Zawgyi-One" w:hAnsi="Zawgyi-One" w:cs="Zawgyi-One"/>
@@ -1676,25 +1316,7 @@
           <w:sz w:val="25"/>
           <w:szCs w:val="25"/>
         </w:rPr>
-        <w:t xml:space="preserve"> </w:t>
-      </w:r>
-      <w:proofErr w:type="spellStart"/>
-      <w:r>
-        <w:rPr>
-          <w:rFonts w:ascii="Zawgyi-One" w:hAnsi="Zawgyi-One" w:cs="Zawgyi-One"/>
-          <w:sz w:val="25"/>
-          <w:szCs w:val="25"/>
-        </w:rPr>
-        <w:t>lstAddress</w:t>
-      </w:r>
-      <w:proofErr w:type="spellEnd"/>
-      <w:r>
-        <w:rPr>
-          <w:rFonts w:ascii="Zawgyi-One" w:hAnsi="Zawgyi-One" w:cs="Zawgyi-One"/>
-          <w:sz w:val="25"/>
-          <w:szCs w:val="25"/>
-        </w:rPr>
-        <w:t xml:space="preserve"> </w:t>
+        <w:t xml:space="preserve"> lstAddress </w:t>
       </w:r>
       <w:r>
         <w:rPr>
@@ -1789,7 +1411,6 @@
         </w:rPr>
         <w:t xml:space="preserve"> </w:t>
       </w:r>
-      <w:proofErr w:type="spellStart"/>
       <w:r>
         <w:rPr>
           <w:rFonts w:ascii="Zawgyi-One" w:hAnsi="Zawgyi-One" w:cs="Zawgyi-One"/>
@@ -1798,7 +1419,6 @@
         </w:rPr>
         <w:t>လိပ္စာ</w:t>
       </w:r>
-      <w:proofErr w:type="spellEnd"/>
       <w:r>
         <w:rPr>
           <w:rFonts w:ascii="Zawgyi-One" w:hAnsi="Zawgyi-One" w:cs="Zawgyi-One"/>
@@ -1858,25 +1478,7 @@
           <w:sz w:val="25"/>
           <w:szCs w:val="25"/>
         </w:rPr>
-        <w:t xml:space="preserve"> </w:t>
-      </w:r>
-      <w:proofErr w:type="spellStart"/>
-      <w:r>
-        <w:rPr>
-          <w:rFonts w:ascii="Zawgyi-One" w:hAnsi="Zawgyi-One" w:cs="Zawgyi-One"/>
-          <w:sz w:val="25"/>
-          <w:szCs w:val="25"/>
-        </w:rPr>
-        <w:t>lstCom</w:t>
-      </w:r>
-      <w:proofErr w:type="spellEnd"/>
-      <w:r>
-        <w:rPr>
-          <w:rFonts w:ascii="Zawgyi-One" w:hAnsi="Zawgyi-One" w:cs="Zawgyi-One"/>
-          <w:sz w:val="25"/>
-          <w:szCs w:val="25"/>
-        </w:rPr>
-        <w:t xml:space="preserve"> </w:t>
+        <w:t xml:space="preserve"> lstCom </w:t>
       </w:r>
       <w:r>
         <w:rPr>
@@ -1969,18 +1571,8 @@
           <w:sz w:val="25"/>
           <w:szCs w:val="25"/>
         </w:rPr>
-        <w:t xml:space="preserve"> </w:t>
-      </w:r>
-      <w:proofErr w:type="spellStart"/>
-      <w:r>
-        <w:rPr>
-          <w:rFonts w:ascii="Zawgyi-One" w:hAnsi="Zawgyi-One" w:cs="Zawgyi-One"/>
-          <w:sz w:val="25"/>
-          <w:szCs w:val="25"/>
-        </w:rPr>
-        <w:t>တပ္ခြဲ</w:t>
-      </w:r>
-      <w:proofErr w:type="spellEnd"/>
+        <w:t xml:space="preserve"> တပ္ခြဲ</w:t>
+      </w:r>
       <w:r>
         <w:rPr>
           <w:rFonts w:ascii="Zawgyi-One" w:hAnsi="Zawgyi-One" w:cs="Zawgyi-One"/>
@@ -2048,25 +1640,7 @@
           <w:sz w:val="25"/>
           <w:szCs w:val="25"/>
         </w:rPr>
-        <w:t xml:space="preserve"> </w:t>
-      </w:r>
-      <w:proofErr w:type="spellStart"/>
-      <w:r>
-        <w:rPr>
-          <w:rFonts w:ascii="Zawgyi-One" w:hAnsi="Zawgyi-One" w:cs="Zawgyi-One"/>
-          <w:sz w:val="25"/>
-          <w:szCs w:val="25"/>
-        </w:rPr>
-        <w:t>lstBat</w:t>
-      </w:r>
-      <w:proofErr w:type="spellEnd"/>
-      <w:r>
-        <w:rPr>
-          <w:rFonts w:ascii="Zawgyi-One" w:hAnsi="Zawgyi-One" w:cs="Zawgyi-One"/>
-          <w:sz w:val="25"/>
-          <w:szCs w:val="25"/>
-        </w:rPr>
-        <w:t xml:space="preserve"> </w:t>
+        <w:t xml:space="preserve"> lstBat </w:t>
       </w:r>
       <w:r>
         <w:rPr>
@@ -2159,18 +1733,8 @@
           <w:sz w:val="25"/>
           <w:szCs w:val="25"/>
         </w:rPr>
-        <w:t xml:space="preserve"> </w:t>
-      </w:r>
-      <w:proofErr w:type="spellStart"/>
-      <w:r>
-        <w:rPr>
-          <w:rFonts w:ascii="Zawgyi-One" w:hAnsi="Zawgyi-One" w:cs="Zawgyi-One"/>
-          <w:sz w:val="25"/>
-          <w:szCs w:val="25"/>
-        </w:rPr>
-        <w:t>တပ္ရင္း</w:t>
-      </w:r>
-      <w:proofErr w:type="spellEnd"/>
+        <w:t xml:space="preserve"> တပ္ရင္း</w:t>
+      </w:r>
       <w:r>
         <w:rPr>
           <w:rFonts w:ascii="Zawgyi-One" w:hAnsi="Zawgyi-One" w:cs="Zawgyi-One"/>
@@ -2238,25 +1802,7 @@
           <w:sz w:val="25"/>
           <w:szCs w:val="25"/>
         </w:rPr>
-        <w:t xml:space="preserve"> </w:t>
-      </w:r>
-      <w:proofErr w:type="spellStart"/>
-      <w:r>
-        <w:rPr>
-          <w:rFonts w:ascii="Zawgyi-One" w:hAnsi="Zawgyi-One" w:cs="Zawgyi-One"/>
-          <w:sz w:val="25"/>
-          <w:szCs w:val="25"/>
-        </w:rPr>
-        <w:t>lstPic</w:t>
-      </w:r>
-      <w:proofErr w:type="spellEnd"/>
-      <w:r>
-        <w:rPr>
-          <w:rFonts w:ascii="Zawgyi-One" w:hAnsi="Zawgyi-One" w:cs="Zawgyi-One"/>
-          <w:sz w:val="25"/>
-          <w:szCs w:val="25"/>
-        </w:rPr>
-        <w:t xml:space="preserve"> </w:t>
+        <w:t xml:space="preserve"> lstPic </w:t>
       </w:r>
       <w:r>
         <w:rPr>
@@ -2349,52 +1895,33 @@
           <w:sz w:val="25"/>
           <w:szCs w:val="25"/>
         </w:rPr>
-        <w:t xml:space="preserve"> </w:t>
-      </w:r>
-      <w:proofErr w:type="spellStart"/>
-      <w:r>
-        <w:rPr>
-          <w:rFonts w:ascii="Zawgyi-One" w:hAnsi="Zawgyi-One" w:cs="Zawgyi-One"/>
-          <w:sz w:val="25"/>
-          <w:szCs w:val="25"/>
-        </w:rPr>
-        <w:t>ပံု</w:t>
-      </w:r>
-      <w:proofErr w:type="spellEnd"/>
-      <w:r>
-        <w:rPr>
-          <w:rFonts w:ascii="Zawgyi-One" w:hAnsi="Zawgyi-One" w:cs="Zawgyi-One"/>
-          <w:sz w:val="25"/>
-          <w:szCs w:val="25"/>
-        </w:rPr>
-        <w:tab/>
-      </w:r>
-      <w:r>
-        <w:rPr>
-          <w:rFonts w:ascii="Zawgyi-One" w:hAnsi="Zawgyi-One" w:cs="Zawgyi-One"/>
-          <w:sz w:val="25"/>
-          <w:szCs w:val="25"/>
-        </w:rPr>
-        <w:tab/>
-      </w:r>
-      <w:r>
-        <w:rPr>
-          <w:rFonts w:ascii="Zawgyi-One" w:hAnsi="Zawgyi-One" w:cs="Zawgyi-One"/>
-          <w:sz w:val="25"/>
-          <w:szCs w:val="25"/>
-        </w:rPr>
-        <w:tab/>
-      </w:r>
-      <w:proofErr w:type="spellStart"/>
-      <w:r>
-        <w:rPr>
-          <w:rFonts w:ascii="Zawgyi-One" w:hAnsi="Zawgyi-One" w:cs="Zawgyi-One"/>
-          <w:sz w:val="25"/>
-          <w:szCs w:val="25"/>
-        </w:rPr>
+        <w:t xml:space="preserve"> ပံု</w:t>
+      </w:r>
+      <w:r>
+        <w:rPr>
+          <w:rFonts w:ascii="Zawgyi-One" w:hAnsi="Zawgyi-One" w:cs="Zawgyi-One"/>
+          <w:sz w:val="25"/>
+          <w:szCs w:val="25"/>
+        </w:rPr>
+        <w:tab/>
+      </w:r>
+      <w:r>
+        <w:rPr>
+          <w:rFonts w:ascii="Zawgyi-One" w:hAnsi="Zawgyi-One" w:cs="Zawgyi-One"/>
+          <w:sz w:val="25"/>
+          <w:szCs w:val="25"/>
+        </w:rPr>
+        <w:tab/>
+      </w:r>
+      <w:r>
+        <w:rPr>
+          <w:rFonts w:ascii="Zawgyi-One" w:hAnsi="Zawgyi-One" w:cs="Zawgyi-One"/>
+          <w:sz w:val="25"/>
+          <w:szCs w:val="25"/>
+        </w:rPr>
+        <w:tab/>
         <w:t>pic</w:t>
       </w:r>
-      <w:proofErr w:type="spellEnd"/>
       <w:r>
         <w:rPr>
           <w:rFonts w:ascii="Zawgyi-One" w:hAnsi="Zawgyi-One" w:cs="Zawgyi-One"/>
@@ -2419,6 +1946,132 @@
           <w:rFonts w:ascii="Zawgyi-One" w:hAnsi="Zawgyi-One" w:cs="Zawgyi-One"/>
         </w:rPr>
       </w:pPr>
+    </w:p>
+    <w:p>
+      <w:pPr>
+        <w:rPr>
+          <w:rFonts w:ascii="Zawgyi-One" w:hAnsi="Zawgyi-One" w:cs="Zawgyi-One"/>
+        </w:rPr>
+      </w:pPr>
+    </w:p>
+    <w:p>
+      <w:pPr>
+        <w:rPr>
+          <w:rFonts w:ascii="Zawgyi-One" w:hAnsi="Zawgyi-One" w:cs="Zawgyi-One"/>
+        </w:rPr>
+      </w:pPr>
+      <w:r>
+        <w:rPr>
+          <w:rFonts w:ascii="Zawgyi-One" w:hAnsi="Zawgyi-One" w:cs="Zawgyi-One"/>
+        </w:rPr>
+        <w:t xml:space="preserve">text file မွာ utf-8 နဲ႔ သိမ္းထားတာကို unicode (16bit) processing လုပ္ရင္ မရ။ </w:t>
+      </w:r>
+    </w:p>
+    <w:p>
+      <w:pPr>
+        <w:rPr>
+          <w:rFonts w:ascii="Zawgyi-One" w:hAnsi="Zawgyi-One" w:cs="Zawgyi-One"/>
+        </w:rPr>
+      </w:pPr>
+      <w:hyperlink r:id="rId5" w:history="1">
+        <w:r>
+          <w:rPr>
+            <w:rStyle w:val="Hyperlink"/>
+            <w:rFonts w:ascii="Zawgyi-One" w:hAnsi="Zawgyi-One" w:cs="Zawgyi-One"/>
+          </w:rPr>
+          <w:t>http://stackoverflow.com/questions/18915633/determine-textfile-encoding</w:t>
+        </w:r>
+      </w:hyperlink>
+    </w:p>
+    <w:p>
+      <w:pPr>
+        <w:pStyle w:val="ListParagraph"/>
+        <w:numPr>
+          <w:ilvl w:val="0"/>
+          <w:numId w:val="2"/>
+        </w:numPr>
+        <w:rPr>
+          <w:rFonts w:ascii="Zawgyi-One" w:hAnsi="Zawgyi-One" w:cs="Zawgyi-One"/>
+        </w:rPr>
+      </w:pPr>
+      <w:r>
+        <w:rPr>
+          <w:rFonts w:ascii="Zawgyi-One" w:hAnsi="Zawgyi-One" w:cs="Zawgyi-One"/>
+        </w:rPr>
+        <w:t>ေနာ္၂ KaungMyatKo</w:t>
+      </w:r>
+    </w:p>
+    <w:p>
+      <w:pPr>
+        <w:pStyle w:val="ListParagraph"/>
+        <w:numPr>
+          <w:ilvl w:val="0"/>
+          <w:numId w:val="2"/>
+        </w:numPr>
+        <w:rPr>
+          <w:rFonts w:ascii="Zawgyi-One" w:hAnsi="Zawgyi-One" w:cs="Zawgyi-One"/>
+        </w:rPr>
+      </w:pPr>
+      <w:r>
+        <w:rPr>
+          <w:rFonts w:ascii="Zawgyi-One" w:hAnsi="Zawgyi-One" w:cs="Zawgyi-One"/>
+        </w:rPr>
+        <w:t>MinKhine</w:t>
+      </w:r>
+    </w:p>
+    <w:p>
+      <w:pPr>
+        <w:pStyle w:val="ListParagraph"/>
+        <w:numPr>
+          <w:ilvl w:val="0"/>
+          <w:numId w:val="2"/>
+        </w:numPr>
+        <w:rPr>
+          <w:rFonts w:ascii="Zawgyi-One" w:hAnsi="Zawgyi-One" w:cs="Zawgyi-One"/>
+        </w:rPr>
+      </w:pPr>
+      <w:r>
+        <w:rPr>
+          <w:rFonts w:ascii="Zawgyi-One" w:hAnsi="Zawgyi-One" w:cs="Zawgyi-One"/>
+        </w:rPr>
+        <w:t>SaiKaungHtetLwin</w:t>
+      </w:r>
+    </w:p>
+    <w:p>
+      <w:pPr>
+        <w:pStyle w:val="ListParagraph"/>
+        <w:numPr>
+          <w:ilvl w:val="0"/>
+          <w:numId w:val="2"/>
+        </w:numPr>
+        <w:rPr>
+          <w:rFonts w:ascii="Zawgyi-One" w:hAnsi="Zawgyi-One" w:cs="Zawgyi-One"/>
+        </w:rPr>
+      </w:pPr>
+      <w:r>
+        <w:rPr>
+          <w:rFonts w:ascii="Zawgyi-One" w:hAnsi="Zawgyi-One" w:cs="Zawgyi-One"/>
+        </w:rPr>
+        <w:t>YeYintAungMaw</w:t>
+      </w:r>
+    </w:p>
+    <w:p>
+      <w:pPr>
+        <w:pStyle w:val="ListParagraph"/>
+        <w:numPr>
+          <w:ilvl w:val="0"/>
+          <w:numId w:val="2"/>
+        </w:numPr>
+        <w:rPr>
+          <w:rFonts w:ascii="Zawgyi-One" w:hAnsi="Zawgyi-One" w:cs="Zawgyi-One"/>
+        </w:rPr>
+      </w:pPr>
+      <w:r>
+        <w:rPr>
+          <w:rFonts w:ascii="Zawgyi-One" w:hAnsi="Zawgyi-One" w:cs="Zawgyi-One"/>
+        </w:rPr>
+        <w:t>ZawZawHtet</w:t>
+      </w:r>
     </w:p>
     <w:sectPr>
       <w:pgSz w:w="12240" w:h="15840"/>
@@ -2433,6 +2086,92 @@
 <file path=word/numbering.xml><?xml version="1.0" encoding="utf-8"?>
 <w:numbering xmlns:ve="http://schemas.openxmlformats.org/markup-compatibility/2006" xmlns:o="urn:schemas-microsoft-com:office:office" xmlns:r="http://schemas.openxmlformats.org/officeDocument/2006/relationships" xmlns:m="http://schemas.openxmlformats.org/officeDocument/2006/math" xmlns:v="urn:schemas-microsoft-com:vml" xmlns:wp="http://schemas.openxmlformats.org/drawingml/2006/wordprocessingDrawing" xmlns:w10="urn:schemas-microsoft-com:office:word" xmlns:w="http://schemas.openxmlformats.org/wordprocessingml/2006/main" xmlns:wne="http://schemas.microsoft.com/office/word/2006/wordml">
   <w:abstractNum w:abstractNumId="0">
+    <w:nsid w:val="06D25A5D"/>
+    <w:multiLevelType w:val="hybridMultilevel"/>
+    <w:tmpl w:val="D1542FC0"/>
+    <w:lvl w:ilvl="0" w:tplc="0409000F">
+      <w:start w:val="1"/>
+      <w:numFmt w:val="decimal"/>
+      <w:lvlText w:val="%1."/>
+      <w:lvlJc w:val="left"/>
+      <w:pPr>
+        <w:ind w:left="720" w:hanging="360"/>
+      </w:pPr>
+    </w:lvl>
+    <w:lvl w:ilvl="1" w:tplc="04090019" w:tentative="1">
+      <w:start w:val="1"/>
+      <w:numFmt w:val="lowerLetter"/>
+      <w:lvlText w:val="%2."/>
+      <w:lvlJc w:val="left"/>
+      <w:pPr>
+        <w:ind w:left="1440" w:hanging="360"/>
+      </w:pPr>
+    </w:lvl>
+    <w:lvl w:ilvl="2" w:tplc="0409001B" w:tentative="1">
+      <w:start w:val="1"/>
+      <w:numFmt w:val="lowerRoman"/>
+      <w:lvlText w:val="%3."/>
+      <w:lvlJc w:val="right"/>
+      <w:pPr>
+        <w:ind w:left="2160" w:hanging="180"/>
+      </w:pPr>
+    </w:lvl>
+    <w:lvl w:ilvl="3" w:tplc="0409000F" w:tentative="1">
+      <w:start w:val="1"/>
+      <w:numFmt w:val="decimal"/>
+      <w:lvlText w:val="%4."/>
+      <w:lvlJc w:val="left"/>
+      <w:pPr>
+        <w:ind w:left="2880" w:hanging="360"/>
+      </w:pPr>
+    </w:lvl>
+    <w:lvl w:ilvl="4" w:tplc="04090019" w:tentative="1">
+      <w:start w:val="1"/>
+      <w:numFmt w:val="lowerLetter"/>
+      <w:lvlText w:val="%5."/>
+      <w:lvlJc w:val="left"/>
+      <w:pPr>
+        <w:ind w:left="3600" w:hanging="360"/>
+      </w:pPr>
+    </w:lvl>
+    <w:lvl w:ilvl="5" w:tplc="0409001B" w:tentative="1">
+      <w:start w:val="1"/>
+      <w:numFmt w:val="lowerRoman"/>
+      <w:lvlText w:val="%6."/>
+      <w:lvlJc w:val="right"/>
+      <w:pPr>
+        <w:ind w:left="4320" w:hanging="180"/>
+      </w:pPr>
+    </w:lvl>
+    <w:lvl w:ilvl="6" w:tplc="0409000F" w:tentative="1">
+      <w:start w:val="1"/>
+      <w:numFmt w:val="decimal"/>
+      <w:lvlText w:val="%7."/>
+      <w:lvlJc w:val="left"/>
+      <w:pPr>
+        <w:ind w:left="5040" w:hanging="360"/>
+      </w:pPr>
+    </w:lvl>
+    <w:lvl w:ilvl="7" w:tplc="04090019" w:tentative="1">
+      <w:start w:val="1"/>
+      <w:numFmt w:val="lowerLetter"/>
+      <w:lvlText w:val="%8."/>
+      <w:lvlJc w:val="left"/>
+      <w:pPr>
+        <w:ind w:left="5760" w:hanging="360"/>
+      </w:pPr>
+    </w:lvl>
+    <w:lvl w:ilvl="8" w:tplc="0409001B" w:tentative="1">
+      <w:start w:val="1"/>
+      <w:numFmt w:val="lowerRoman"/>
+      <w:lvlText w:val="%9."/>
+      <w:lvlJc w:val="right"/>
+      <w:pPr>
+        <w:ind w:left="6480" w:hanging="180"/>
+      </w:pPr>
+    </w:lvl>
+  </w:abstractNum>
+  <w:abstractNum w:abstractNumId="1">
     <w:nsid w:val="1A4F7474"/>
     <w:multiLevelType w:val="hybridMultilevel"/>
     <w:tmpl w:val="B15E0384"/>
@@ -2519,6 +2258,9 @@
     </w:lvl>
   </w:abstractNum>
   <w:num w:numId="1">
+    <w:abstractNumId w:val="1"/>
+  </w:num>
+  <w:num w:numId="2">
     <w:abstractNumId w:val="0"/>
   </w:num>
 </w:numbering>
@@ -2723,6 +2465,17 @@
       <w:ind w:left="720"/>
       <w:contextualSpacing/>
     </w:pPr>
+  </w:style>
+  <w:style w:type="character" w:styleId="Hyperlink">
+    <w:name w:val="Hyperlink"/>
+    <w:basedOn w:val="DefaultParagraphFont"/>
+    <w:uiPriority w:val="99"/>
+    <w:unhideWhenUsed/>
+    <w:rsid w:val="00AA073B"/>
+    <w:rPr>
+      <w:color w:val="0000FF" w:themeColor="hyperlink"/>
+      <w:u w:val="single"/>
+    </w:rPr>
   </w:style>
 </w:styles>
 </file>

</xml_diff>

<commit_message>
add data to correct
</commit_message>
<xml_diff>
--- a/15120901vbSQLiteEditor2015_V5/Raedme.docx
+++ b/15120901vbSQLiteEditor2015_V5/Raedme.docx
@@ -8,12 +8,28 @@
           <w:rFonts w:ascii="Zawgyi-One" w:hAnsi="Zawgyi-One" w:cs="Zawgyi-One"/>
         </w:rPr>
       </w:pPr>
-      <w:r>
-        <w:rPr>
-          <w:rFonts w:ascii="Zawgyi-One" w:hAnsi="Zawgyi-One" w:cs="Zawgyi-One"/>
-        </w:rPr>
-        <w:t>သိမ္းမယ္႔ db name = customers.db</w:t>
-      </w:r>
+      <w:proofErr w:type="spellStart"/>
+      <w:r>
+        <w:rPr>
+          <w:rFonts w:ascii="Zawgyi-One" w:hAnsi="Zawgyi-One" w:cs="Zawgyi-One"/>
+        </w:rPr>
+        <w:t>သိမ္းမယ</w:t>
+      </w:r>
+      <w:proofErr w:type="spellEnd"/>
+      <w:r>
+        <w:rPr>
+          <w:rFonts w:ascii="Zawgyi-One" w:hAnsi="Zawgyi-One" w:cs="Zawgyi-One"/>
+        </w:rPr>
+        <w:t xml:space="preserve">္႔ db name = </w:t>
+      </w:r>
+      <w:proofErr w:type="spellStart"/>
+      <w:r>
+        <w:rPr>
+          <w:rFonts w:ascii="Zawgyi-One" w:hAnsi="Zawgyi-One" w:cs="Zawgyi-One"/>
+        </w:rPr>
+        <w:t>customers.db</w:t>
+      </w:r>
+      <w:proofErr w:type="spellEnd"/>
     </w:p>
     <w:p>
       <w:pPr>
@@ -41,12 +57,21 @@
           <w:szCs w:val="25"/>
         </w:rPr>
       </w:pPr>
-      <w:r>
-        <w:rPr>
-          <w:rFonts w:ascii="Zawgyi-One" w:hAnsi="Zawgyi-One" w:cs="Zawgyi-One"/>
-        </w:rPr>
-        <w:t xml:space="preserve">sReadFileName = </w:t>
-      </w:r>
+      <w:proofErr w:type="spellStart"/>
+      <w:r>
+        <w:rPr>
+          <w:rFonts w:ascii="Zawgyi-One" w:hAnsi="Zawgyi-One" w:cs="Zawgyi-One"/>
+        </w:rPr>
+        <w:t>sReadFileName</w:t>
+      </w:r>
+      <w:proofErr w:type="spellEnd"/>
+      <w:r>
+        <w:rPr>
+          <w:rFonts w:ascii="Zawgyi-One" w:hAnsi="Zawgyi-One" w:cs="Zawgyi-One"/>
+        </w:rPr>
+        <w:t xml:space="preserve"> = </w:t>
+      </w:r>
+      <w:proofErr w:type="spellStart"/>
       <w:r>
         <w:rPr>
           <w:rFonts w:ascii="Zawgyi-One" w:hAnsi="Zawgyi-One" w:cs="Zawgyi-One"/>
@@ -62,7 +87,16 @@
           <w:sz w:val="25"/>
           <w:szCs w:val="25"/>
         </w:rPr>
-        <w:t xml:space="preserve">.StartupPath + </w:t>
+        <w:t>.StartupPath</w:t>
+      </w:r>
+      <w:proofErr w:type="spellEnd"/>
+      <w:r>
+        <w:rPr>
+          <w:rFonts w:ascii="Zawgyi-One" w:hAnsi="Zawgyi-One" w:cs="Zawgyi-One"/>
+          <w:sz w:val="25"/>
+          <w:szCs w:val="25"/>
+        </w:rPr>
+        <w:t xml:space="preserve"> + </w:t>
       </w:r>
       <w:r>
         <w:rPr>
@@ -117,7 +151,25 @@
           <w:sz w:val="25"/>
           <w:szCs w:val="25"/>
         </w:rPr>
-        <w:t xml:space="preserve"> lstFList </w:t>
+        <w:t xml:space="preserve"> </w:t>
+      </w:r>
+      <w:proofErr w:type="spellStart"/>
+      <w:r>
+        <w:rPr>
+          <w:rFonts w:ascii="Zawgyi-One" w:hAnsi="Zawgyi-One" w:cs="Zawgyi-One"/>
+          <w:sz w:val="25"/>
+          <w:szCs w:val="25"/>
+        </w:rPr>
+        <w:t>lstFList</w:t>
+      </w:r>
+      <w:proofErr w:type="spellEnd"/>
+      <w:r>
+        <w:rPr>
+          <w:rFonts w:ascii="Zawgyi-One" w:hAnsi="Zawgyi-One" w:cs="Zawgyi-One"/>
+          <w:sz w:val="25"/>
+          <w:szCs w:val="25"/>
+        </w:rPr>
+        <w:t xml:space="preserve"> </w:t>
       </w:r>
       <w:r>
         <w:rPr>
@@ -248,7 +300,25 @@
           <w:sz w:val="25"/>
           <w:szCs w:val="25"/>
         </w:rPr>
-        <w:t xml:space="preserve"> lstData </w:t>
+        <w:t xml:space="preserve"> </w:t>
+      </w:r>
+      <w:proofErr w:type="spellStart"/>
+      <w:r>
+        <w:rPr>
+          <w:rFonts w:ascii="Zawgyi-One" w:hAnsi="Zawgyi-One" w:cs="Zawgyi-One"/>
+          <w:sz w:val="25"/>
+          <w:szCs w:val="25"/>
+        </w:rPr>
+        <w:t>lstData</w:t>
+      </w:r>
+      <w:proofErr w:type="spellEnd"/>
+      <w:r>
+        <w:rPr>
+          <w:rFonts w:ascii="Zawgyi-One" w:hAnsi="Zawgyi-One" w:cs="Zawgyi-One"/>
+          <w:sz w:val="25"/>
+          <w:szCs w:val="25"/>
+        </w:rPr>
+        <w:t xml:space="preserve"> </w:t>
       </w:r>
       <w:r>
         <w:rPr>
@@ -387,7 +457,51 @@
           <w:sz w:val="24"/>
           <w:szCs w:val="25"/>
         </w:rPr>
-        <w:t xml:space="preserve">  List(Of String)                              meaning            col            ListBox no. </w:t>
+        <w:t xml:space="preserve">  List(Of String)                              meaning            </w:t>
+      </w:r>
+      <w:proofErr w:type="spellStart"/>
+      <w:r>
+        <w:rPr>
+          <w:rFonts w:ascii="Zawgyi-One" w:hAnsi="Zawgyi-One" w:cs="Zawgyi-One"/>
+          <w:b/>
+          <w:color w:val="00B050"/>
+          <w:sz w:val="24"/>
+          <w:szCs w:val="25"/>
+        </w:rPr>
+        <w:t>col</w:t>
+      </w:r>
+      <w:proofErr w:type="spellEnd"/>
+      <w:r>
+        <w:rPr>
+          <w:rFonts w:ascii="Zawgyi-One" w:hAnsi="Zawgyi-One" w:cs="Zawgyi-One"/>
+          <w:b/>
+          <w:color w:val="00B050"/>
+          <w:sz w:val="24"/>
+          <w:szCs w:val="25"/>
+        </w:rPr>
+        <w:t xml:space="preserve">            </w:t>
+      </w:r>
+      <w:proofErr w:type="spellStart"/>
+      <w:r>
+        <w:rPr>
+          <w:rFonts w:ascii="Zawgyi-One" w:hAnsi="Zawgyi-One" w:cs="Zawgyi-One"/>
+          <w:b/>
+          <w:color w:val="00B050"/>
+          <w:sz w:val="24"/>
+          <w:szCs w:val="25"/>
+        </w:rPr>
+        <w:t>ListBox</w:t>
+      </w:r>
+      <w:proofErr w:type="spellEnd"/>
+      <w:r>
+        <w:rPr>
+          <w:rFonts w:ascii="Zawgyi-One" w:hAnsi="Zawgyi-One" w:cs="Zawgyi-One"/>
+          <w:b/>
+          <w:color w:val="00B050"/>
+          <w:sz w:val="24"/>
+          <w:szCs w:val="25"/>
+        </w:rPr>
+        <w:t xml:space="preserve"> no. </w:t>
       </w:r>
       <w:r>
         <w:rPr>
@@ -432,7 +546,25 @@
           <w:sz w:val="25"/>
           <w:szCs w:val="25"/>
         </w:rPr>
-        <w:t xml:space="preserve"> lstCdID </w:t>
+        <w:t xml:space="preserve"> </w:t>
+      </w:r>
+      <w:proofErr w:type="spellStart"/>
+      <w:r>
+        <w:rPr>
+          <w:rFonts w:ascii="Zawgyi-One" w:hAnsi="Zawgyi-One" w:cs="Zawgyi-One"/>
+          <w:sz w:val="25"/>
+          <w:szCs w:val="25"/>
+        </w:rPr>
+        <w:t>lstCdID</w:t>
+      </w:r>
+      <w:proofErr w:type="spellEnd"/>
+      <w:r>
+        <w:rPr>
+          <w:rFonts w:ascii="Zawgyi-One" w:hAnsi="Zawgyi-One" w:cs="Zawgyi-One"/>
+          <w:sz w:val="25"/>
+          <w:szCs w:val="25"/>
+        </w:rPr>
+        <w:t xml:space="preserve"> </w:t>
       </w:r>
       <w:r>
         <w:rPr>
@@ -517,25 +649,52 @@
           <w:sz w:val="25"/>
           <w:szCs w:val="25"/>
         </w:rPr>
-        <w:t>) ဗလအမွတ္</w:t>
-      </w:r>
-      <w:r>
-        <w:rPr>
-          <w:rFonts w:ascii="Zawgyi-One" w:hAnsi="Zawgyi-One" w:cs="Zawgyi-One"/>
-          <w:sz w:val="25"/>
-          <w:szCs w:val="25"/>
-        </w:rPr>
-        <w:tab/>
-      </w:r>
-      <w:r>
-        <w:rPr>
-          <w:rFonts w:ascii="Zawgyi-One" w:hAnsi="Zawgyi-One" w:cs="Zawgyi-One"/>
-          <w:sz w:val="25"/>
-          <w:szCs w:val="25"/>
-        </w:rPr>
-        <w:tab/>
+        <w:t xml:space="preserve">) </w:t>
+      </w:r>
+      <w:proofErr w:type="spellStart"/>
+      <w:r>
+        <w:rPr>
+          <w:rFonts w:ascii="Zawgyi-One" w:hAnsi="Zawgyi-One" w:cs="Zawgyi-One"/>
+          <w:sz w:val="25"/>
+          <w:szCs w:val="25"/>
+        </w:rPr>
+        <w:t>ဗလအမွတ</w:t>
+      </w:r>
+      <w:proofErr w:type="spellEnd"/>
+      <w:r>
+        <w:rPr>
+          <w:rFonts w:ascii="Zawgyi-One" w:hAnsi="Zawgyi-One" w:cs="Zawgyi-One"/>
+          <w:sz w:val="25"/>
+          <w:szCs w:val="25"/>
+        </w:rPr>
+        <w:t>္</w:t>
+      </w:r>
+      <w:r>
+        <w:rPr>
+          <w:rFonts w:ascii="Zawgyi-One" w:hAnsi="Zawgyi-One" w:cs="Zawgyi-One"/>
+          <w:sz w:val="25"/>
+          <w:szCs w:val="25"/>
+        </w:rPr>
+        <w:tab/>
+      </w:r>
+      <w:r>
+        <w:rPr>
+          <w:rFonts w:ascii="Zawgyi-One" w:hAnsi="Zawgyi-One" w:cs="Zawgyi-One"/>
+          <w:sz w:val="25"/>
+          <w:szCs w:val="25"/>
+        </w:rPr>
+        <w:tab/>
+      </w:r>
+      <w:proofErr w:type="spellStart"/>
+      <w:r>
+        <w:rPr>
+          <w:rFonts w:ascii="Zawgyi-One" w:hAnsi="Zawgyi-One" w:cs="Zawgyi-One"/>
+          <w:sz w:val="25"/>
+          <w:szCs w:val="25"/>
+        </w:rPr>
         <w:t>cdid</w:t>
       </w:r>
+      <w:proofErr w:type="spellEnd"/>
       <w:r>
         <w:rPr>
           <w:rFonts w:ascii="Zawgyi-One" w:hAnsi="Zawgyi-One" w:cs="Zawgyi-One"/>
@@ -586,7 +745,25 @@
           <w:sz w:val="25"/>
           <w:szCs w:val="25"/>
         </w:rPr>
-        <w:t xml:space="preserve"> lstCdName </w:t>
+        <w:t xml:space="preserve"> </w:t>
+      </w:r>
+      <w:proofErr w:type="spellStart"/>
+      <w:r>
+        <w:rPr>
+          <w:rFonts w:ascii="Zawgyi-One" w:hAnsi="Zawgyi-One" w:cs="Zawgyi-One"/>
+          <w:sz w:val="25"/>
+          <w:szCs w:val="25"/>
+        </w:rPr>
+        <w:t>lstCdName</w:t>
+      </w:r>
+      <w:proofErr w:type="spellEnd"/>
+      <w:r>
+        <w:rPr>
+          <w:rFonts w:ascii="Zawgyi-One" w:hAnsi="Zawgyi-One" w:cs="Zawgyi-One"/>
+          <w:sz w:val="25"/>
+          <w:szCs w:val="25"/>
+        </w:rPr>
+        <w:t xml:space="preserve"> </w:t>
       </w:r>
       <w:r>
         <w:rPr>
@@ -681,31 +858,50 @@
         </w:rPr>
         <w:t xml:space="preserve"> </w:t>
       </w:r>
-      <w:r>
-        <w:rPr>
-          <w:rFonts w:ascii="Zawgyi-One" w:hAnsi="Zawgyi-One" w:cs="Zawgyi-One"/>
-          <w:sz w:val="25"/>
-          <w:szCs w:val="25"/>
-        </w:rPr>
-        <w:t>အမည္</w:t>
-      </w:r>
-      <w:r>
-        <w:rPr>
-          <w:rFonts w:ascii="Zawgyi-One" w:hAnsi="Zawgyi-One" w:cs="Zawgyi-One"/>
-          <w:sz w:val="25"/>
-          <w:szCs w:val="25"/>
-        </w:rPr>
-        <w:tab/>
-      </w:r>
-      <w:r>
-        <w:rPr>
-          <w:rFonts w:ascii="Zawgyi-One" w:hAnsi="Zawgyi-One" w:cs="Zawgyi-One"/>
-          <w:sz w:val="25"/>
-          <w:szCs w:val="25"/>
-        </w:rPr>
-        <w:tab/>
+      <w:proofErr w:type="spellStart"/>
+      <w:r>
+        <w:rPr>
+          <w:rFonts w:ascii="Zawgyi-One" w:hAnsi="Zawgyi-One" w:cs="Zawgyi-One"/>
+          <w:sz w:val="25"/>
+          <w:szCs w:val="25"/>
+        </w:rPr>
+        <w:t>အမည</w:t>
+      </w:r>
+      <w:proofErr w:type="spellEnd"/>
+      <w:r>
+        <w:rPr>
+          <w:rFonts w:ascii="Zawgyi-One" w:hAnsi="Zawgyi-One" w:cs="Zawgyi-One"/>
+          <w:sz w:val="25"/>
+          <w:szCs w:val="25"/>
+        </w:rPr>
+        <w:t>္</w:t>
+      </w:r>
+      <w:r>
+        <w:rPr>
+          <w:rFonts w:ascii="Zawgyi-One" w:hAnsi="Zawgyi-One" w:cs="Zawgyi-One"/>
+          <w:sz w:val="25"/>
+          <w:szCs w:val="25"/>
+        </w:rPr>
+        <w:tab/>
+      </w:r>
+      <w:r>
+        <w:rPr>
+          <w:rFonts w:ascii="Zawgyi-One" w:hAnsi="Zawgyi-One" w:cs="Zawgyi-One"/>
+          <w:sz w:val="25"/>
+          <w:szCs w:val="25"/>
+        </w:rPr>
+        <w:tab/>
+      </w:r>
+      <w:proofErr w:type="spellStart"/>
+      <w:r>
+        <w:rPr>
+          <w:rFonts w:ascii="Zawgyi-One" w:hAnsi="Zawgyi-One" w:cs="Zawgyi-One"/>
+          <w:sz w:val="25"/>
+          <w:szCs w:val="25"/>
+        </w:rPr>
         <w:t>cdname</w:t>
       </w:r>
+      <w:proofErr w:type="spellEnd"/>
       <w:r>
         <w:rPr>
           <w:rFonts w:ascii="Zawgyi-One" w:hAnsi="Zawgyi-One" w:cs="Zawgyi-One"/>
@@ -748,7 +944,25 @@
           <w:sz w:val="25"/>
           <w:szCs w:val="25"/>
         </w:rPr>
-        <w:t xml:space="preserve"> lstDIR </w:t>
+        <w:t xml:space="preserve"> </w:t>
+      </w:r>
+      <w:proofErr w:type="spellStart"/>
+      <w:r>
+        <w:rPr>
+          <w:rFonts w:ascii="Zawgyi-One" w:hAnsi="Zawgyi-One" w:cs="Zawgyi-One"/>
+          <w:sz w:val="25"/>
+          <w:szCs w:val="25"/>
+        </w:rPr>
+        <w:t>lstDIR</w:t>
+      </w:r>
+      <w:proofErr w:type="spellEnd"/>
+      <w:r>
+        <w:rPr>
+          <w:rFonts w:ascii="Zawgyi-One" w:hAnsi="Zawgyi-One" w:cs="Zawgyi-One"/>
+          <w:sz w:val="25"/>
+          <w:szCs w:val="25"/>
+        </w:rPr>
+        <w:t xml:space="preserve"> </w:t>
       </w:r>
       <w:r>
         <w:rPr>
@@ -843,6 +1057,7 @@
         </w:rPr>
         <w:t xml:space="preserve"> </w:t>
       </w:r>
+      <w:proofErr w:type="spellStart"/>
       <w:r>
         <w:rPr>
           <w:rFonts w:ascii="Zawgyi-One" w:hAnsi="Zawgyi-One" w:cs="Zawgyi-One"/>
@@ -851,6 +1066,7 @@
         </w:rPr>
         <w:t>စစ္လက္ရံုး</w:t>
       </w:r>
+      <w:proofErr w:type="spellEnd"/>
       <w:r>
         <w:rPr>
           <w:rFonts w:ascii="Zawgyi-One" w:hAnsi="Zawgyi-One" w:cs="Zawgyi-One"/>
@@ -918,7 +1134,25 @@
           <w:sz w:val="25"/>
           <w:szCs w:val="25"/>
         </w:rPr>
-        <w:t xml:space="preserve"> lstPh </w:t>
+        <w:t xml:space="preserve"> </w:t>
+      </w:r>
+      <w:proofErr w:type="spellStart"/>
+      <w:r>
+        <w:rPr>
+          <w:rFonts w:ascii="Zawgyi-One" w:hAnsi="Zawgyi-One" w:cs="Zawgyi-One"/>
+          <w:sz w:val="25"/>
+          <w:szCs w:val="25"/>
+        </w:rPr>
+        <w:t>lstPh</w:t>
+      </w:r>
+      <w:proofErr w:type="spellEnd"/>
+      <w:r>
+        <w:rPr>
+          <w:rFonts w:ascii="Zawgyi-One" w:hAnsi="Zawgyi-One" w:cs="Zawgyi-One"/>
+          <w:sz w:val="25"/>
+          <w:szCs w:val="25"/>
+        </w:rPr>
+        <w:t xml:space="preserve"> </w:t>
       </w:r>
       <w:r>
         <w:rPr>
@@ -1013,6 +1247,7 @@
         </w:rPr>
         <w:t xml:space="preserve"> </w:t>
       </w:r>
+      <w:proofErr w:type="spellStart"/>
       <w:r>
         <w:rPr>
           <w:rFonts w:ascii="Zawgyi-One" w:hAnsi="Zawgyi-One" w:cs="Zawgyi-One"/>
@@ -1021,6 +1256,7 @@
         </w:rPr>
         <w:t>ဖုန္း</w:t>
       </w:r>
+      <w:proofErr w:type="spellEnd"/>
       <w:r>
         <w:rPr>
           <w:rFonts w:ascii="Zawgyi-One" w:hAnsi="Zawgyi-One" w:cs="Zawgyi-One"/>
@@ -1096,7 +1332,25 @@
           <w:sz w:val="25"/>
           <w:szCs w:val="25"/>
         </w:rPr>
-        <w:t xml:space="preserve"> lstFb </w:t>
+        <w:t xml:space="preserve"> </w:t>
+      </w:r>
+      <w:proofErr w:type="spellStart"/>
+      <w:r>
+        <w:rPr>
+          <w:rFonts w:ascii="Zawgyi-One" w:hAnsi="Zawgyi-One" w:cs="Zawgyi-One"/>
+          <w:sz w:val="25"/>
+          <w:szCs w:val="25"/>
+        </w:rPr>
+        <w:t>lstFb</w:t>
+      </w:r>
+      <w:proofErr w:type="spellEnd"/>
+      <w:r>
+        <w:rPr>
+          <w:rFonts w:ascii="Zawgyi-One" w:hAnsi="Zawgyi-One" w:cs="Zawgyi-One"/>
+          <w:sz w:val="25"/>
+          <w:szCs w:val="25"/>
+        </w:rPr>
+        <w:t xml:space="preserve"> </w:t>
       </w:r>
       <w:r>
         <w:rPr>
@@ -1189,17 +1443,62 @@
           <w:sz w:val="25"/>
           <w:szCs w:val="25"/>
         </w:rPr>
-        <w:t xml:space="preserve"> ဖဘ အီးေမးလ္</w:t>
-      </w:r>
-      <w:r>
-        <w:rPr>
-          <w:rFonts w:ascii="Zawgyi-One" w:hAnsi="Zawgyi-One" w:cs="Zawgyi-One"/>
-          <w:sz w:val="25"/>
-          <w:szCs w:val="25"/>
-        </w:rPr>
-        <w:tab/>
+        <w:t xml:space="preserve"> </w:t>
+      </w:r>
+      <w:proofErr w:type="spellStart"/>
+      <w:r>
+        <w:rPr>
+          <w:rFonts w:ascii="Zawgyi-One" w:hAnsi="Zawgyi-One" w:cs="Zawgyi-One"/>
+          <w:sz w:val="25"/>
+          <w:szCs w:val="25"/>
+        </w:rPr>
+        <w:t>ဖဘ</w:t>
+      </w:r>
+      <w:proofErr w:type="spellEnd"/>
+      <w:r>
+        <w:rPr>
+          <w:rFonts w:ascii="Zawgyi-One" w:hAnsi="Zawgyi-One" w:cs="Zawgyi-One"/>
+          <w:sz w:val="25"/>
+          <w:szCs w:val="25"/>
+        </w:rPr>
+        <w:t xml:space="preserve"> </w:t>
+      </w:r>
+      <w:proofErr w:type="spellStart"/>
+      <w:r>
+        <w:rPr>
+          <w:rFonts w:ascii="Zawgyi-One" w:hAnsi="Zawgyi-One" w:cs="Zawgyi-One"/>
+          <w:sz w:val="25"/>
+          <w:szCs w:val="25"/>
+        </w:rPr>
+        <w:t>အီးေမးလ</w:t>
+      </w:r>
+      <w:proofErr w:type="spellEnd"/>
+      <w:r>
+        <w:rPr>
+          <w:rFonts w:ascii="Zawgyi-One" w:hAnsi="Zawgyi-One" w:cs="Zawgyi-One"/>
+          <w:sz w:val="25"/>
+          <w:szCs w:val="25"/>
+        </w:rPr>
+        <w:t>္</w:t>
+      </w:r>
+      <w:r>
+        <w:rPr>
+          <w:rFonts w:ascii="Zawgyi-One" w:hAnsi="Zawgyi-One" w:cs="Zawgyi-One"/>
+          <w:sz w:val="25"/>
+          <w:szCs w:val="25"/>
+        </w:rPr>
+        <w:tab/>
+      </w:r>
+      <w:proofErr w:type="spellStart"/>
+      <w:r>
+        <w:rPr>
+          <w:rFonts w:ascii="Zawgyi-One" w:hAnsi="Zawgyi-One" w:cs="Zawgyi-One"/>
+          <w:sz w:val="25"/>
+          <w:szCs w:val="25"/>
+        </w:rPr>
         <w:t>fb</w:t>
       </w:r>
+      <w:proofErr w:type="spellEnd"/>
       <w:r>
         <w:rPr>
           <w:rFonts w:ascii="Zawgyi-One" w:hAnsi="Zawgyi-One" w:cs="Zawgyi-One"/>
@@ -1243,8 +1542,9 @@
           <w:sz w:val="25"/>
           <w:szCs w:val="25"/>
         </w:rPr>
-        <w:t>Dim lstMaj As New List(Of String)</w:t>
-      </w:r>
+        <w:t xml:space="preserve">Dim </w:t>
+      </w:r>
+      <w:proofErr w:type="spellStart"/>
       <w:r>
         <w:rPr>
           <w:rFonts w:ascii="Zawgyi-One" w:hAnsi="Zawgyi-One" w:cs="Zawgyi-One"/>
@@ -1252,8 +1552,9 @@
           <w:sz w:val="25"/>
           <w:szCs w:val="25"/>
         </w:rPr>
-        <w:t xml:space="preserve"> သင္ခဲ႔တဲ႔ ေမဂ်ာ</w:t>
-      </w:r>
+        <w:t>lstMaj</w:t>
+      </w:r>
+      <w:proofErr w:type="spellEnd"/>
       <w:r>
         <w:rPr>
           <w:rFonts w:ascii="Zawgyi-One" w:hAnsi="Zawgyi-One" w:cs="Zawgyi-One"/>
@@ -1261,9 +1562,68 @@
           <w:sz w:val="25"/>
           <w:szCs w:val="25"/>
         </w:rPr>
-        <w:tab/>
+        <w:t xml:space="preserve"> As New List(Of String)</w:t>
+      </w:r>
+      <w:r>
+        <w:rPr>
+          <w:rFonts w:ascii="Zawgyi-One" w:hAnsi="Zawgyi-One" w:cs="Zawgyi-One"/>
+          <w:color w:val="FF0000"/>
+          <w:sz w:val="25"/>
+          <w:szCs w:val="25"/>
+        </w:rPr>
+        <w:t xml:space="preserve"> </w:t>
+      </w:r>
+      <w:proofErr w:type="spellStart"/>
+      <w:r>
+        <w:rPr>
+          <w:rFonts w:ascii="Zawgyi-One" w:hAnsi="Zawgyi-One" w:cs="Zawgyi-One"/>
+          <w:color w:val="FF0000"/>
+          <w:sz w:val="25"/>
+          <w:szCs w:val="25"/>
+        </w:rPr>
+        <w:t>သင္ခဲ႔တဲ</w:t>
+      </w:r>
+      <w:proofErr w:type="spellEnd"/>
+      <w:r>
+        <w:rPr>
+          <w:rFonts w:ascii="Zawgyi-One" w:hAnsi="Zawgyi-One" w:cs="Zawgyi-One"/>
+          <w:color w:val="FF0000"/>
+          <w:sz w:val="25"/>
+          <w:szCs w:val="25"/>
+        </w:rPr>
+        <w:t xml:space="preserve">႔ </w:t>
+      </w:r>
+      <w:proofErr w:type="spellStart"/>
+      <w:r>
+        <w:rPr>
+          <w:rFonts w:ascii="Zawgyi-One" w:hAnsi="Zawgyi-One" w:cs="Zawgyi-One"/>
+          <w:color w:val="FF0000"/>
+          <w:sz w:val="25"/>
+          <w:szCs w:val="25"/>
+        </w:rPr>
+        <w:t>ေမဂ်ာ</w:t>
+      </w:r>
+      <w:proofErr w:type="spellEnd"/>
+      <w:r>
+        <w:rPr>
+          <w:rFonts w:ascii="Zawgyi-One" w:hAnsi="Zawgyi-One" w:cs="Zawgyi-One"/>
+          <w:color w:val="FF0000"/>
+          <w:sz w:val="25"/>
+          <w:szCs w:val="25"/>
+        </w:rPr>
+        <w:tab/>
+      </w:r>
+      <w:proofErr w:type="spellStart"/>
+      <w:r>
+        <w:rPr>
+          <w:rFonts w:ascii="Zawgyi-One" w:hAnsi="Zawgyi-One" w:cs="Zawgyi-One"/>
+          <w:color w:val="FF0000"/>
+          <w:sz w:val="25"/>
+          <w:szCs w:val="25"/>
+        </w:rPr>
         <w:t>maj</w:t>
       </w:r>
+      <w:proofErr w:type="spellEnd"/>
       <w:r>
         <w:rPr>
           <w:rFonts w:ascii="Zawgyi-One" w:hAnsi="Zawgyi-One" w:cs="Zawgyi-One"/>
@@ -1316,7 +1676,25 @@
           <w:sz w:val="25"/>
           <w:szCs w:val="25"/>
         </w:rPr>
-        <w:t xml:space="preserve"> lstAddress </w:t>
+        <w:t xml:space="preserve"> </w:t>
+      </w:r>
+      <w:proofErr w:type="spellStart"/>
+      <w:r>
+        <w:rPr>
+          <w:rFonts w:ascii="Zawgyi-One" w:hAnsi="Zawgyi-One" w:cs="Zawgyi-One"/>
+          <w:sz w:val="25"/>
+          <w:szCs w:val="25"/>
+        </w:rPr>
+        <w:t>lstAddress</w:t>
+      </w:r>
+      <w:proofErr w:type="spellEnd"/>
+      <w:r>
+        <w:rPr>
+          <w:rFonts w:ascii="Zawgyi-One" w:hAnsi="Zawgyi-One" w:cs="Zawgyi-One"/>
+          <w:sz w:val="25"/>
+          <w:szCs w:val="25"/>
+        </w:rPr>
+        <w:t xml:space="preserve"> </w:t>
       </w:r>
       <w:r>
         <w:rPr>
@@ -1411,6 +1789,7 @@
         </w:rPr>
         <w:t xml:space="preserve"> </w:t>
       </w:r>
+      <w:proofErr w:type="spellStart"/>
       <w:r>
         <w:rPr>
           <w:rFonts w:ascii="Zawgyi-One" w:hAnsi="Zawgyi-One" w:cs="Zawgyi-One"/>
@@ -1419,6 +1798,7 @@
         </w:rPr>
         <w:t>လိပ္စာ</w:t>
       </w:r>
+      <w:proofErr w:type="spellEnd"/>
       <w:r>
         <w:rPr>
           <w:rFonts w:ascii="Zawgyi-One" w:hAnsi="Zawgyi-One" w:cs="Zawgyi-One"/>
@@ -1478,7 +1858,25 @@
           <w:sz w:val="25"/>
           <w:szCs w:val="25"/>
         </w:rPr>
-        <w:t xml:space="preserve"> lstCom </w:t>
+        <w:t xml:space="preserve"> </w:t>
+      </w:r>
+      <w:proofErr w:type="spellStart"/>
+      <w:r>
+        <w:rPr>
+          <w:rFonts w:ascii="Zawgyi-One" w:hAnsi="Zawgyi-One" w:cs="Zawgyi-One"/>
+          <w:sz w:val="25"/>
+          <w:szCs w:val="25"/>
+        </w:rPr>
+        <w:t>lstCom</w:t>
+      </w:r>
+      <w:proofErr w:type="spellEnd"/>
+      <w:r>
+        <w:rPr>
+          <w:rFonts w:ascii="Zawgyi-One" w:hAnsi="Zawgyi-One" w:cs="Zawgyi-One"/>
+          <w:sz w:val="25"/>
+          <w:szCs w:val="25"/>
+        </w:rPr>
+        <w:t xml:space="preserve"> </w:t>
       </w:r>
       <w:r>
         <w:rPr>
@@ -1571,8 +1969,18 @@
           <w:sz w:val="25"/>
           <w:szCs w:val="25"/>
         </w:rPr>
-        <w:t xml:space="preserve"> တပ္ခြဲ</w:t>
-      </w:r>
+        <w:t xml:space="preserve"> </w:t>
+      </w:r>
+      <w:proofErr w:type="spellStart"/>
+      <w:r>
+        <w:rPr>
+          <w:rFonts w:ascii="Zawgyi-One" w:hAnsi="Zawgyi-One" w:cs="Zawgyi-One"/>
+          <w:sz w:val="25"/>
+          <w:szCs w:val="25"/>
+        </w:rPr>
+        <w:t>တပ္ခြဲ</w:t>
+      </w:r>
+      <w:proofErr w:type="spellEnd"/>
       <w:r>
         <w:rPr>
           <w:rFonts w:ascii="Zawgyi-One" w:hAnsi="Zawgyi-One" w:cs="Zawgyi-One"/>
@@ -1640,7 +2048,25 @@
           <w:sz w:val="25"/>
           <w:szCs w:val="25"/>
         </w:rPr>
-        <w:t xml:space="preserve"> lstBat </w:t>
+        <w:t xml:space="preserve"> </w:t>
+      </w:r>
+      <w:proofErr w:type="spellStart"/>
+      <w:r>
+        <w:rPr>
+          <w:rFonts w:ascii="Zawgyi-One" w:hAnsi="Zawgyi-One" w:cs="Zawgyi-One"/>
+          <w:sz w:val="25"/>
+          <w:szCs w:val="25"/>
+        </w:rPr>
+        <w:t>lstBat</w:t>
+      </w:r>
+      <w:proofErr w:type="spellEnd"/>
+      <w:r>
+        <w:rPr>
+          <w:rFonts w:ascii="Zawgyi-One" w:hAnsi="Zawgyi-One" w:cs="Zawgyi-One"/>
+          <w:sz w:val="25"/>
+          <w:szCs w:val="25"/>
+        </w:rPr>
+        <w:t xml:space="preserve"> </w:t>
       </w:r>
       <w:r>
         <w:rPr>
@@ -1733,8 +2159,18 @@
           <w:sz w:val="25"/>
           <w:szCs w:val="25"/>
         </w:rPr>
-        <w:t xml:space="preserve"> တပ္ရင္း</w:t>
-      </w:r>
+        <w:t xml:space="preserve"> </w:t>
+      </w:r>
+      <w:proofErr w:type="spellStart"/>
+      <w:r>
+        <w:rPr>
+          <w:rFonts w:ascii="Zawgyi-One" w:hAnsi="Zawgyi-One" w:cs="Zawgyi-One"/>
+          <w:sz w:val="25"/>
+          <w:szCs w:val="25"/>
+        </w:rPr>
+        <w:t>တပ္ရင္း</w:t>
+      </w:r>
+      <w:proofErr w:type="spellEnd"/>
       <w:r>
         <w:rPr>
           <w:rFonts w:ascii="Zawgyi-One" w:hAnsi="Zawgyi-One" w:cs="Zawgyi-One"/>
@@ -1802,7 +2238,25 @@
           <w:sz w:val="25"/>
           <w:szCs w:val="25"/>
         </w:rPr>
-        <w:t xml:space="preserve"> lstPic </w:t>
+        <w:t xml:space="preserve"> </w:t>
+      </w:r>
+      <w:proofErr w:type="spellStart"/>
+      <w:r>
+        <w:rPr>
+          <w:rFonts w:ascii="Zawgyi-One" w:hAnsi="Zawgyi-One" w:cs="Zawgyi-One"/>
+          <w:sz w:val="25"/>
+          <w:szCs w:val="25"/>
+        </w:rPr>
+        <w:t>lstPic</w:t>
+      </w:r>
+      <w:proofErr w:type="spellEnd"/>
+      <w:r>
+        <w:rPr>
+          <w:rFonts w:ascii="Zawgyi-One" w:hAnsi="Zawgyi-One" w:cs="Zawgyi-One"/>
+          <w:sz w:val="25"/>
+          <w:szCs w:val="25"/>
+        </w:rPr>
+        <w:t xml:space="preserve"> </w:t>
       </w:r>
       <w:r>
         <w:rPr>
@@ -1895,33 +2349,52 @@
           <w:sz w:val="25"/>
           <w:szCs w:val="25"/>
         </w:rPr>
-        <w:t xml:space="preserve"> ပံု</w:t>
-      </w:r>
-      <w:r>
-        <w:rPr>
-          <w:rFonts w:ascii="Zawgyi-One" w:hAnsi="Zawgyi-One" w:cs="Zawgyi-One"/>
-          <w:sz w:val="25"/>
-          <w:szCs w:val="25"/>
-        </w:rPr>
-        <w:tab/>
-      </w:r>
-      <w:r>
-        <w:rPr>
-          <w:rFonts w:ascii="Zawgyi-One" w:hAnsi="Zawgyi-One" w:cs="Zawgyi-One"/>
-          <w:sz w:val="25"/>
-          <w:szCs w:val="25"/>
-        </w:rPr>
-        <w:tab/>
-      </w:r>
-      <w:r>
-        <w:rPr>
-          <w:rFonts w:ascii="Zawgyi-One" w:hAnsi="Zawgyi-One" w:cs="Zawgyi-One"/>
-          <w:sz w:val="25"/>
-          <w:szCs w:val="25"/>
-        </w:rPr>
-        <w:tab/>
+        <w:t xml:space="preserve"> </w:t>
+      </w:r>
+      <w:proofErr w:type="spellStart"/>
+      <w:r>
+        <w:rPr>
+          <w:rFonts w:ascii="Zawgyi-One" w:hAnsi="Zawgyi-One" w:cs="Zawgyi-One"/>
+          <w:sz w:val="25"/>
+          <w:szCs w:val="25"/>
+        </w:rPr>
+        <w:t>ပံု</w:t>
+      </w:r>
+      <w:proofErr w:type="spellEnd"/>
+      <w:r>
+        <w:rPr>
+          <w:rFonts w:ascii="Zawgyi-One" w:hAnsi="Zawgyi-One" w:cs="Zawgyi-One"/>
+          <w:sz w:val="25"/>
+          <w:szCs w:val="25"/>
+        </w:rPr>
+        <w:tab/>
+      </w:r>
+      <w:r>
+        <w:rPr>
+          <w:rFonts w:ascii="Zawgyi-One" w:hAnsi="Zawgyi-One" w:cs="Zawgyi-One"/>
+          <w:sz w:val="25"/>
+          <w:szCs w:val="25"/>
+        </w:rPr>
+        <w:tab/>
+      </w:r>
+      <w:r>
+        <w:rPr>
+          <w:rFonts w:ascii="Zawgyi-One" w:hAnsi="Zawgyi-One" w:cs="Zawgyi-One"/>
+          <w:sz w:val="25"/>
+          <w:szCs w:val="25"/>
+        </w:rPr>
+        <w:tab/>
+      </w:r>
+      <w:proofErr w:type="spellStart"/>
+      <w:r>
+        <w:rPr>
+          <w:rFonts w:ascii="Zawgyi-One" w:hAnsi="Zawgyi-One" w:cs="Zawgyi-One"/>
+          <w:sz w:val="25"/>
+          <w:szCs w:val="25"/>
+        </w:rPr>
         <w:t>pic</w:t>
       </w:r>
+      <w:proofErr w:type="spellEnd"/>
       <w:r>
         <w:rPr>
           <w:rFonts w:ascii="Zawgyi-One" w:hAnsi="Zawgyi-One" w:cs="Zawgyi-One"/>
@@ -1964,7 +2437,91 @@
         <w:rPr>
           <w:rFonts w:ascii="Zawgyi-One" w:hAnsi="Zawgyi-One" w:cs="Zawgyi-One"/>
         </w:rPr>
-        <w:t xml:space="preserve">text file မွာ utf-8 နဲ႔ သိမ္းထားတာကို unicode (16bit) processing လုပ္ရင္ မရ။ </w:t>
+        <w:t xml:space="preserve">text file </w:t>
+      </w:r>
+      <w:proofErr w:type="spellStart"/>
+      <w:r>
+        <w:rPr>
+          <w:rFonts w:ascii="Zawgyi-One" w:hAnsi="Zawgyi-One" w:cs="Zawgyi-One"/>
+        </w:rPr>
+        <w:t>မွာ</w:t>
+      </w:r>
+      <w:proofErr w:type="spellEnd"/>
+      <w:r>
+        <w:rPr>
+          <w:rFonts w:ascii="Zawgyi-One" w:hAnsi="Zawgyi-One" w:cs="Zawgyi-One"/>
+        </w:rPr>
+        <w:t xml:space="preserve"> utf-8 </w:t>
+      </w:r>
+      <w:proofErr w:type="spellStart"/>
+      <w:r>
+        <w:rPr>
+          <w:rFonts w:ascii="Zawgyi-One" w:hAnsi="Zawgyi-One" w:cs="Zawgyi-One"/>
+        </w:rPr>
+        <w:t>နဲ</w:t>
+      </w:r>
+      <w:proofErr w:type="spellEnd"/>
+      <w:r>
+        <w:rPr>
+          <w:rFonts w:ascii="Zawgyi-One" w:hAnsi="Zawgyi-One" w:cs="Zawgyi-One"/>
+        </w:rPr>
+        <w:t xml:space="preserve">႔ </w:t>
+      </w:r>
+      <w:proofErr w:type="spellStart"/>
+      <w:r>
+        <w:rPr>
+          <w:rFonts w:ascii="Zawgyi-One" w:hAnsi="Zawgyi-One" w:cs="Zawgyi-One"/>
+        </w:rPr>
+        <w:t>သိမ္းထားတာကို</w:t>
+      </w:r>
+      <w:proofErr w:type="spellEnd"/>
+      <w:r>
+        <w:rPr>
+          <w:rFonts w:ascii="Zawgyi-One" w:hAnsi="Zawgyi-One" w:cs="Zawgyi-One"/>
+        </w:rPr>
+        <w:t xml:space="preserve"> </w:t>
+      </w:r>
+      <w:proofErr w:type="spellStart"/>
+      <w:r>
+        <w:rPr>
+          <w:rFonts w:ascii="Zawgyi-One" w:hAnsi="Zawgyi-One" w:cs="Zawgyi-One"/>
+        </w:rPr>
+        <w:t>unicode</w:t>
+      </w:r>
+      <w:proofErr w:type="spellEnd"/>
+      <w:r>
+        <w:rPr>
+          <w:rFonts w:ascii="Zawgyi-One" w:hAnsi="Zawgyi-One" w:cs="Zawgyi-One"/>
+        </w:rPr>
+        <w:t xml:space="preserve"> (16bit) processing </w:t>
+      </w:r>
+      <w:proofErr w:type="spellStart"/>
+      <w:r>
+        <w:rPr>
+          <w:rFonts w:ascii="Zawgyi-One" w:hAnsi="Zawgyi-One" w:cs="Zawgyi-One"/>
+        </w:rPr>
+        <w:t>လုပ္ရင</w:t>
+      </w:r>
+      <w:proofErr w:type="spellEnd"/>
+      <w:r>
+        <w:rPr>
+          <w:rFonts w:ascii="Zawgyi-One" w:hAnsi="Zawgyi-One" w:cs="Zawgyi-One"/>
+        </w:rPr>
+        <w:t xml:space="preserve">္ </w:t>
+      </w:r>
+      <w:proofErr w:type="spellStart"/>
+      <w:r>
+        <w:rPr>
+          <w:rFonts w:ascii="Zawgyi-One" w:hAnsi="Zawgyi-One" w:cs="Zawgyi-One"/>
+        </w:rPr>
+        <w:t>မရ</w:t>
+      </w:r>
+      <w:proofErr w:type="spellEnd"/>
+      <w:r>
+        <w:rPr>
+          <w:rFonts w:ascii="Zawgyi-One" w:hAnsi="Zawgyi-One" w:cs="Zawgyi-One"/>
+        </w:rPr>
+        <w:t xml:space="preserve">။ </w:t>
       </w:r>
     </w:p>
     <w:p>
@@ -1998,8 +2555,16 @@
         <w:rPr>
           <w:rFonts w:ascii="Zawgyi-One" w:hAnsi="Zawgyi-One" w:cs="Zawgyi-One"/>
         </w:rPr>
-        <w:t>ေနာ္၂ KaungMyatKo</w:t>
-      </w:r>
+        <w:t xml:space="preserve">ေနာ္၂ </w:t>
+      </w:r>
+      <w:proofErr w:type="spellStart"/>
+      <w:r>
+        <w:rPr>
+          <w:rFonts w:ascii="Zawgyi-One" w:hAnsi="Zawgyi-One" w:cs="Zawgyi-One"/>
+        </w:rPr>
+        <w:t>KaungMyatKo</w:t>
+      </w:r>
+      <w:proofErr w:type="spellEnd"/>
     </w:p>
     <w:p>
       <w:pPr>
@@ -2012,12 +2577,14 @@
           <w:rFonts w:ascii="Zawgyi-One" w:hAnsi="Zawgyi-One" w:cs="Zawgyi-One"/>
         </w:rPr>
       </w:pPr>
+      <w:proofErr w:type="spellStart"/>
       <w:r>
         <w:rPr>
           <w:rFonts w:ascii="Zawgyi-One" w:hAnsi="Zawgyi-One" w:cs="Zawgyi-One"/>
         </w:rPr>
         <w:t>MinKhine</w:t>
       </w:r>
+      <w:proofErr w:type="spellEnd"/>
     </w:p>
     <w:p>
       <w:pPr>
@@ -2030,12 +2597,14 @@
           <w:rFonts w:ascii="Zawgyi-One" w:hAnsi="Zawgyi-One" w:cs="Zawgyi-One"/>
         </w:rPr>
       </w:pPr>
+      <w:proofErr w:type="spellStart"/>
       <w:r>
         <w:rPr>
           <w:rFonts w:ascii="Zawgyi-One" w:hAnsi="Zawgyi-One" w:cs="Zawgyi-One"/>
         </w:rPr>
         <w:t>SaiKaungHtetLwin</w:t>
       </w:r>
+      <w:proofErr w:type="spellEnd"/>
     </w:p>
     <w:p>
       <w:pPr>
@@ -2048,12 +2617,14 @@
           <w:rFonts w:ascii="Zawgyi-One" w:hAnsi="Zawgyi-One" w:cs="Zawgyi-One"/>
         </w:rPr>
       </w:pPr>
+      <w:proofErr w:type="spellStart"/>
       <w:r>
         <w:rPr>
           <w:rFonts w:ascii="Zawgyi-One" w:hAnsi="Zawgyi-One" w:cs="Zawgyi-One"/>
         </w:rPr>
         <w:t>YeYintAungMaw</w:t>
       </w:r>
+      <w:proofErr w:type="spellEnd"/>
     </w:p>
     <w:p>
       <w:pPr>
@@ -2066,12 +2637,75 @@
           <w:rFonts w:ascii="Zawgyi-One" w:hAnsi="Zawgyi-One" w:cs="Zawgyi-One"/>
         </w:rPr>
       </w:pPr>
+      <w:proofErr w:type="spellStart"/>
       <w:r>
         <w:rPr>
           <w:rFonts w:ascii="Zawgyi-One" w:hAnsi="Zawgyi-One" w:cs="Zawgyi-One"/>
         </w:rPr>
         <w:t>ZawZawHtet</w:t>
       </w:r>
+      <w:proofErr w:type="spellEnd"/>
+    </w:p>
+    <w:p>
+      <w:pPr>
+        <w:pStyle w:val="ListParagraph"/>
+        <w:numPr>
+          <w:ilvl w:val="0"/>
+          <w:numId w:val="2"/>
+        </w:numPr>
+        <w:autoSpaceDE w:val="0"/>
+        <w:autoSpaceDN w:val="0"/>
+        <w:adjustRightInd w:val="0"/>
+        <w:spacing w:after="0" w:line="240" w:lineRule="auto"/>
+        <w:rPr>
+          <w:rFonts w:ascii="Zawgyi-One" w:hAnsi="Zawgyi-One" w:cs="Zawgyi-One"/>
+          <w:sz w:val="25"/>
+          <w:szCs w:val="25"/>
+        </w:rPr>
+      </w:pPr>
+      <w:proofErr w:type="spellStart"/>
+      <w:r>
+        <w:rPr>
+          <w:rFonts w:ascii="Zawgyi-One" w:hAnsi="Zawgyi-One" w:cs="Zawgyi-One"/>
+          <w:sz w:val="25"/>
+          <w:szCs w:val="25"/>
+        </w:rPr>
+        <w:t>lstError.Items.Add</w:t>
+      </w:r>
+      <w:proofErr w:type="spellEnd"/>
+      <w:r>
+        <w:rPr>
+          <w:rFonts w:ascii="Zawgyi-One" w:hAnsi="Zawgyi-One" w:cs="Zawgyi-One"/>
+          <w:sz w:val="25"/>
+          <w:szCs w:val="25"/>
+        </w:rPr>
+        <w:t>(</w:t>
+      </w:r>
+      <w:proofErr w:type="spellStart"/>
+      <w:r>
+        <w:rPr>
+          <w:rFonts w:ascii="Zawgyi-One" w:hAnsi="Zawgyi-One" w:cs="Zawgyi-One"/>
+          <w:sz w:val="25"/>
+          <w:szCs w:val="25"/>
+        </w:rPr>
+        <w:t>sfname</w:t>
+      </w:r>
+      <w:proofErr w:type="spellEnd"/>
+      <w:r>
+        <w:rPr>
+          <w:rFonts w:ascii="Zawgyi-One" w:hAnsi="Zawgyi-One" w:cs="Zawgyi-One"/>
+          <w:sz w:val="25"/>
+          <w:szCs w:val="25"/>
+        </w:rPr>
+        <w:t>)</w:t>
+      </w:r>
+    </w:p>
+    <w:p>
+      <w:pPr>
+        <w:rPr>
+          <w:rFonts w:ascii="Zawgyi-One" w:hAnsi="Zawgyi-One" w:cs="Zawgyi-One"/>
+        </w:rPr>
+      </w:pPr>
     </w:p>
     <w:sectPr>
       <w:pgSz w:w="12240" w:h="15840"/>

</xml_diff>